<commit_message>
Q2a done; idk about part b yet but guessed something; will have to prove later
</commit_message>
<xml_diff>
--- a/HW CS 4820/HW9/q2_HW9.docx
+++ b/HW CS 4820/HW9/q2_HW9.docx
@@ -90,6 +90,9 @@
     <w:p>
       <w:pPr>
         <w:pStyle w:val="ListParagraph"/>
+        <w:rPr>
+          <w:rFonts w:eastAsiaTheme="minorEastAsia"/>
+        </w:rPr>
       </w:pPr>
       <w:r>
         <w:rPr>
@@ -623,21 +626,7 @@
         <w:rPr>
           <w:rFonts w:eastAsiaTheme="minorEastAsia"/>
         </w:rPr>
-        <w:t xml:space="preserve"> thus makes our to</w:t>
-      </w:r>
-      <w:proofErr w:type="spellStart"/>
-      <w:r>
-        <w:rPr>
-          <w:rFonts w:eastAsiaTheme="minorEastAsia"/>
-        </w:rPr>
-        <w:t>tal</w:t>
-      </w:r>
-      <w:proofErr w:type="spellEnd"/>
-      <w:r>
-        <w:rPr>
-          <w:rFonts w:eastAsiaTheme="minorEastAsia"/>
-        </w:rPr>
-        <w:t xml:space="preserve"> value </w:t>
+        <w:t xml:space="preserve"> thus makes our total value </w:t>
       </w:r>
       <m:oMath>
         <m:r>
@@ -678,6 +667,107 @@
           <w:rFonts w:eastAsiaTheme="minorEastAsia"/>
         </w:rPr>
         <w:t>.</w:t>
+      </w:r>
+    </w:p>
+    <w:p>
+      <w:pPr>
+        <w:pStyle w:val="ListParagraph"/>
+        <w:numPr>
+          <w:ilvl w:val="0"/>
+          <w:numId w:val="1"/>
+        </w:numPr>
+      </w:pPr>
+      <w:r>
+        <w:t xml:space="preserve">The greedy algorithm taught in class, but make weight limit </w:t>
+      </w:r>
+      <m:oMath>
+        <m:sSub>
+          <m:sSubPr>
+            <m:ctrlPr>
+              <w:rPr>
+                <w:rFonts w:ascii="Cambria Math" w:hAnsi="Cambria Math"/>
+                <w:i/>
+              </w:rPr>
+            </m:ctrlPr>
+          </m:sSubPr>
+          <m:e>
+            <m:r>
+              <w:rPr>
+                <w:rFonts w:ascii="Cambria Math" w:hAnsi="Cambria Math"/>
+              </w:rPr>
+              <m:t>W</m:t>
+            </m:r>
+          </m:e>
+          <m:sub>
+            <m:r>
+              <w:rPr>
+                <w:rFonts w:ascii="Cambria Math" w:hAnsi="Cambria Math"/>
+              </w:rPr>
+              <m:t>new</m:t>
+            </m:r>
+          </m:sub>
+        </m:sSub>
+        <m:r>
+          <w:rPr>
+            <w:rFonts w:ascii="Cambria Math" w:hAnsi="Cambria Math"/>
+          </w:rPr>
+          <m:t>=</m:t>
+        </m:r>
+        <m:f>
+          <m:fPr>
+            <m:ctrlPr>
+              <w:rPr>
+                <w:rFonts w:ascii="Cambria Math" w:hAnsi="Cambria Math"/>
+                <w:i/>
+              </w:rPr>
+            </m:ctrlPr>
+          </m:fPr>
+          <m:num>
+            <m:r>
+              <w:rPr>
+                <w:rFonts w:ascii="Cambria Math" w:hAnsi="Cambria Math"/>
+              </w:rPr>
+              <m:t>3</m:t>
+            </m:r>
+          </m:num>
+          <m:den>
+            <m:r>
+              <w:rPr>
+                <w:rFonts w:ascii="Cambria Math" w:hAnsi="Cambria Math"/>
+              </w:rPr>
+              <m:t>2</m:t>
+            </m:r>
+          </m:den>
+        </m:f>
+        <m:r>
+          <w:rPr>
+            <w:rFonts w:ascii="Cambria Math" w:hAnsi="Cambria Math"/>
+          </w:rPr>
+          <m:t>W</m:t>
+        </m:r>
+      </m:oMath>
+      <w:r>
+        <w:rPr>
+          <w:rFonts w:eastAsiaTheme="minorEastAsia"/>
+        </w:rPr>
+        <w:t>.</w:t>
+      </w:r>
+    </w:p>
+    <w:p>
+      <w:pPr>
+        <w:pStyle w:val="ListParagraph"/>
+      </w:pPr>
+      <w:r>
+        <w:rPr>
+          <w:b/>
+        </w:rPr>
+        <w:t>Proof of correctness</w:t>
+      </w:r>
+      <w:r>
+        <w:t>:</w:t>
+      </w:r>
+      <w:r>
+        <w:t xml:space="preserve"> </w:t>
       </w:r>
       <w:bookmarkStart w:id="0" w:name="_GoBack"/>
       <w:bookmarkEnd w:id="0"/>

</xml_diff>

<commit_message>
slight fix to Q2a
</commit_message>
<xml_diff>
--- a/HW CS 4820/HW9/q2_HW9.docx
+++ b/HW CS 4820/HW9/q2_HW9.docx
@@ -11,7 +11,27 @@
         </w:numPr>
       </w:pPr>
       <w:r>
-        <w:t xml:space="preserve">The greedy algorithm taught in class, but </w:t>
+        <w:t>The greedy algorithm taught in class</w:t>
+      </w:r>
+      <w:r>
+        <w:t xml:space="preserve"> with </w:t>
+      </w:r>
+      <w:r>
+        <w:rPr>
+          <w:rFonts w:eastAsiaTheme="minorEastAsia"/>
+        </w:rPr>
+        <w:t xml:space="preserve">weight limit still set to </w:t>
+      </w:r>
+      <m:oMath>
+        <m:r>
+          <w:rPr>
+            <w:rFonts w:ascii="Cambria Math" w:hAnsi="Cambria Math"/>
+          </w:rPr>
+          <m:t>W</m:t>
+        </m:r>
+      </m:oMath>
+      <w:r>
+        <w:t xml:space="preserve">, but </w:t>
       </w:r>
       <w:r>
         <w:t xml:space="preserve">only run the </w:t>
@@ -86,6 +106,8 @@
         </w:rPr>
         <w:t>.</w:t>
       </w:r>
+      <w:bookmarkStart w:id="0" w:name="_GoBack"/>
+      <w:bookmarkEnd w:id="0"/>
     </w:p>
     <w:p>
       <w:pPr>
@@ -769,8 +791,6 @@
       <w:r>
         <w:t xml:space="preserve"> </w:t>
       </w:r>
-      <w:bookmarkStart w:id="0" w:name="_GoBack"/>
-      <w:bookmarkEnd w:id="0"/>
     </w:p>
     <w:sectPr>
       <w:pgSz w:w="12240" w:h="15840"/>
@@ -892,7 +912,7 @@
     </w:rPrDefault>
     <w:pPrDefault/>
   </w:docDefaults>
-  <w:latentStyles w:defLockedState="0" w:defUIPriority="99" w:defSemiHidden="0" w:defUnhideWhenUsed="0" w:defQFormat="0" w:count="375">
+  <w:latentStyles w:defLockedState="0" w:defUIPriority="99" w:defSemiHidden="0" w:defUnhideWhenUsed="0" w:defQFormat="0" w:count="376">
     <w:lsdException w:name="Normal" w:uiPriority="0" w:qFormat="1"/>
     <w:lsdException w:name="heading 1" w:uiPriority="9" w:qFormat="1"/>
     <w:lsdException w:name="heading 2" w:semiHidden="1" w:uiPriority="9" w:unhideWhenUsed="1" w:qFormat="1"/>
@@ -998,7 +1018,6 @@
     <w:lsdException w:name="HTML Sample" w:semiHidden="1" w:unhideWhenUsed="1"/>
     <w:lsdException w:name="HTML Typewriter" w:semiHidden="1" w:unhideWhenUsed="1"/>
     <w:lsdException w:name="HTML Variable" w:semiHidden="1" w:unhideWhenUsed="1"/>
-    <w:lsdException w:name="Normal Table" w:semiHidden="1" w:unhideWhenUsed="1"/>
     <w:lsdException w:name="annotation subject" w:semiHidden="1" w:unhideWhenUsed="1"/>
     <w:lsdException w:name="No List" w:semiHidden="1" w:unhideWhenUsed="1"/>
     <w:lsdException w:name="Outline List 1" w:semiHidden="1" w:unhideWhenUsed="1"/>
@@ -1045,10 +1064,8 @@
     <w:lsdException w:name="Table Subtle 2" w:semiHidden="1" w:unhideWhenUsed="1"/>
     <w:lsdException w:name="Table Web 1" w:semiHidden="1" w:unhideWhenUsed="1"/>
     <w:lsdException w:name="Table Web 2" w:semiHidden="1" w:unhideWhenUsed="1"/>
-    <w:lsdException w:name="Table Web 3" w:semiHidden="1" w:unhideWhenUsed="1"/>
     <w:lsdException w:name="Balloon Text" w:semiHidden="1" w:unhideWhenUsed="1"/>
     <w:lsdException w:name="Table Grid" w:uiPriority="39"/>
-    <w:lsdException w:name="Table Theme" w:semiHidden="1" w:unhideWhenUsed="1"/>
     <w:lsdException w:name="Placeholder Text" w:semiHidden="1"/>
     <w:lsdException w:name="No Spacing" w:uiPriority="1" w:qFormat="1"/>
     <w:lsdException w:name="Light Shading" w:uiPriority="60"/>
@@ -1268,6 +1285,7 @@
     <w:lsdException w:name="Smart Hyperlink" w:semiHidden="1" w:unhideWhenUsed="1"/>
     <w:lsdException w:name="Hashtag" w:semiHidden="1" w:unhideWhenUsed="1"/>
     <w:lsdException w:name="Unresolved Mention" w:semiHidden="1" w:unhideWhenUsed="1"/>
+    <w:lsdException w:name="Smart Link" w:semiHidden="1" w:unhideWhenUsed="1"/>
   </w:latentStyles>
   <w:style w:type="paragraph" w:default="1" w:styleId="Normal">
     <w:name w:val="Normal"/>
@@ -1617,4 +1635,16 @@
     </a:ext>
   </a:extLst>
 </a:theme>
+</file>
+
+<file path=customXml/item1.xml><?xml version="1.0" encoding="utf-8"?>
+<b:Sources xmlns:b="http://schemas.openxmlformats.org/officeDocument/2006/bibliography" xmlns="http://schemas.openxmlformats.org/officeDocument/2006/bibliography" SelectedStyle="\APASixthEditionOfficeOnline.xsl" StyleName="APA" Version="6"/>
+</file>
+
+<file path=customXml/itemProps1.xml><?xml version="1.0" encoding="utf-8"?>
+<ds:datastoreItem xmlns:ds="http://schemas.openxmlformats.org/officeDocument/2006/customXml" ds:itemID="{EC7BA664-177A-448D-BB35-73B35D1ED076}">
+  <ds:schemaRefs>
+    <ds:schemaRef ds:uri="http://schemas.openxmlformats.org/officeDocument/2006/bibliography"/>
+  </ds:schemaRefs>
+</ds:datastoreItem>
 </file>
</xml_diff>

<commit_message>
added runtime statement for q3 linear programming (polynomial) and fixed q2
</commit_message>
<xml_diff>
--- a/HW CS 4820/HW9/q2_HW9.docx
+++ b/HW CS 4820/HW9/q2_HW9.docx
@@ -846,348 +846,104 @@
         </w:numPr>
       </w:pPr>
       <w:r>
-        <w:t xml:space="preserve">Obtain the value of </w:t>
-      </w:r>
-      <m:oMath>
-        <m:sSup>
-          <m:sSupPr>
-            <m:ctrlPr>
-              <w:rPr>
-                <w:rFonts w:ascii="Cambria Math" w:hAnsi="Cambria Math"/>
-                <w:i/>
-              </w:rPr>
-            </m:ctrlPr>
-          </m:sSupPr>
-          <m:e>
-            <m:r>
-              <w:rPr>
-                <w:rFonts w:ascii="Cambria Math" w:hAnsi="Cambria Math"/>
-              </w:rPr>
-              <m:t>V</m:t>
-            </m:r>
-          </m:e>
-          <m:sup>
-            <m:r>
-              <w:rPr>
-                <w:rFonts w:ascii="Cambria Math" w:hAnsi="Cambria Math"/>
-              </w:rPr>
-              <m:t>*</m:t>
-            </m:r>
-          </m:sup>
-        </m:sSup>
-      </m:oMath>
-      <w:r>
-        <w:rPr>
-          <w:rFonts w:eastAsiaTheme="minorEastAsia"/>
-        </w:rPr>
-        <w:t xml:space="preserve"> by running</w:t>
-      </w:r>
-      <w:r>
-        <w:t xml:space="preserve"> the</w:t>
-      </w:r>
-      <w:r>
-        <w:t xml:space="preserve"> greedy algorithm</w:t>
-      </w:r>
-      <w:r>
-        <w:t xml:space="preserve"> </w:t>
-      </w:r>
-      <w:r>
-        <w:t>taught in class</w:t>
-      </w:r>
-      <w:r>
-        <w:t xml:space="preserve"> </w:t>
-      </w:r>
-      <w:r>
-        <w:t>using only density sorting</w:t>
-      </w:r>
-      <w:r>
-        <w:t xml:space="preserve"> </w:t>
-      </w:r>
-      <w:r>
-        <w:t xml:space="preserve">and </w:t>
-      </w:r>
-      <w:r>
-        <w:t xml:space="preserve">with </w:t>
-      </w:r>
-      <w:r>
-        <w:t xml:space="preserve">weight limit </w:t>
-      </w:r>
-      <m:oMath>
-        <m:r>
-          <w:rPr>
-            <w:rFonts w:ascii="Cambria Math" w:hAnsi="Cambria Math"/>
-          </w:rPr>
-          <m:t>W</m:t>
-        </m:r>
-      </m:oMath>
-      <w:r>
-        <w:rPr>
-          <w:rFonts w:eastAsiaTheme="minorEastAsia"/>
-        </w:rPr>
-        <w:t xml:space="preserve"> and taking a fraction of </w:t>
-      </w:r>
-      <w:r>
-        <w:rPr>
-          <w:rFonts w:eastAsiaTheme="minorEastAsia"/>
-        </w:rPr>
-        <w:t xml:space="preserve">the value of </w:t>
-      </w:r>
-      <w:r>
-        <w:rPr>
-          <w:rFonts w:eastAsiaTheme="minorEastAsia"/>
-        </w:rPr>
-        <w:t xml:space="preserve">the first item that doesn’t </w:t>
-      </w:r>
-      <w:r>
-        <w:rPr>
-          <w:rFonts w:eastAsiaTheme="minorEastAsia"/>
-        </w:rPr>
-        <w:t>fit</w:t>
-      </w:r>
-      <w:r>
-        <w:rPr>
-          <w:rFonts w:eastAsiaTheme="minorEastAsia"/>
-        </w:rPr>
-        <w:t xml:space="preserve">. </w:t>
-      </w:r>
-      <w:r>
-        <w:rPr>
-          <w:rFonts w:eastAsiaTheme="minorEastAsia"/>
-        </w:rPr>
-        <w:t>Then, run the greedy algorithm</w:t>
-      </w:r>
-      <w:r>
-        <w:rPr>
-          <w:rFonts w:eastAsiaTheme="minorEastAsia"/>
-        </w:rPr>
-        <w:t xml:space="preserve"> (with both </w:t>
-      </w:r>
-      <w:r>
-        <w:rPr>
-          <w:rFonts w:eastAsiaTheme="minorEastAsia"/>
-        </w:rPr>
-        <w:t>sorting schemes now)</w:t>
-      </w:r>
-      <w:bookmarkStart w:id="0" w:name="_GoBack"/>
-      <w:bookmarkEnd w:id="0"/>
-      <w:r>
-        <w:rPr>
-          <w:rFonts w:eastAsiaTheme="minorEastAsia"/>
-        </w:rPr>
-        <w:t xml:space="preserve"> on small items only (</w:t>
-      </w:r>
-      <w:r>
-        <w:rPr>
-          <w:rFonts w:eastAsiaTheme="minorEastAsia"/>
-        </w:rPr>
-        <w:t xml:space="preserve">i.e. </w:t>
-      </w:r>
-      <w:r>
-        <w:rPr>
-          <w:rFonts w:eastAsiaTheme="minorEastAsia"/>
-        </w:rPr>
-        <w:t xml:space="preserve">items with weight </w:t>
-      </w:r>
-      <m:oMath>
-        <m:sSub>
-          <m:sSubPr>
-            <m:ctrlPr>
-              <w:rPr>
-                <w:rFonts w:ascii="Cambria Math" w:eastAsiaTheme="minorEastAsia" w:hAnsi="Cambria Math"/>
-                <w:i/>
-              </w:rPr>
-            </m:ctrlPr>
-          </m:sSubPr>
-          <m:e>
-            <m:r>
-              <w:rPr>
-                <w:rFonts w:ascii="Cambria Math" w:eastAsiaTheme="minorEastAsia" w:hAnsi="Cambria Math"/>
-              </w:rPr>
-              <m:t>w</m:t>
-            </m:r>
-          </m:e>
-          <m:sub>
-            <m:r>
-              <w:rPr>
-                <w:rFonts w:ascii="Cambria Math" w:eastAsiaTheme="minorEastAsia" w:hAnsi="Cambria Math"/>
-              </w:rPr>
-              <m:t>i</m:t>
-            </m:r>
-          </m:sub>
-        </m:sSub>
-        <m:r>
-          <w:rPr>
-            <w:rFonts w:ascii="Cambria Math" w:eastAsiaTheme="minorEastAsia" w:hAnsi="Cambria Math"/>
-          </w:rPr>
-          <m:t>≤</m:t>
-        </m:r>
-        <m:f>
-          <m:fPr>
-            <m:ctrlPr>
-              <w:rPr>
-                <w:rFonts w:ascii="Cambria Math" w:eastAsiaTheme="minorEastAsia" w:hAnsi="Cambria Math"/>
-                <w:i/>
-              </w:rPr>
-            </m:ctrlPr>
-          </m:fPr>
-          <m:num>
-            <m:r>
-              <w:rPr>
-                <w:rFonts w:ascii="Cambria Math" w:eastAsiaTheme="minorEastAsia" w:hAnsi="Cambria Math"/>
-              </w:rPr>
-              <m:t>1</m:t>
-            </m:r>
-          </m:num>
-          <m:den>
-            <m:r>
-              <w:rPr>
-                <w:rFonts w:ascii="Cambria Math" w:eastAsiaTheme="minorEastAsia" w:hAnsi="Cambria Math"/>
-              </w:rPr>
-              <m:t>2</m:t>
-            </m:r>
-          </m:den>
-        </m:f>
-        <m:r>
-          <w:rPr>
-            <w:rFonts w:ascii="Cambria Math" w:eastAsiaTheme="minorEastAsia" w:hAnsi="Cambria Math"/>
-          </w:rPr>
-          <m:t>W</m:t>
-        </m:r>
-      </m:oMath>
-      <w:r>
-        <w:rPr>
-          <w:rFonts w:eastAsiaTheme="minorEastAsia"/>
-        </w:rPr>
-        <w:t xml:space="preserve">). If the value of that is less than </w:t>
-      </w:r>
-      <m:oMath>
-        <m:sSup>
-          <m:sSupPr>
-            <m:ctrlPr>
-              <w:rPr>
-                <w:rFonts w:ascii="Cambria Math" w:eastAsiaTheme="minorEastAsia" w:hAnsi="Cambria Math"/>
-                <w:i/>
-              </w:rPr>
-            </m:ctrlPr>
-          </m:sSupPr>
-          <m:e>
-            <m:r>
-              <w:rPr>
-                <w:rFonts w:ascii="Cambria Math" w:eastAsiaTheme="minorEastAsia" w:hAnsi="Cambria Math"/>
-              </w:rPr>
-              <m:t>V</m:t>
-            </m:r>
-          </m:e>
-          <m:sup>
-            <m:r>
-              <w:rPr>
-                <w:rFonts w:ascii="Cambria Math" w:eastAsiaTheme="minorEastAsia" w:hAnsi="Cambria Math"/>
-              </w:rPr>
-              <m:t>*</m:t>
-            </m:r>
-          </m:sup>
-        </m:sSup>
-      </m:oMath>
-      <w:r>
-        <w:rPr>
-          <w:rFonts w:eastAsiaTheme="minorEastAsia"/>
-        </w:rPr>
-        <w:t>,</w:t>
-      </w:r>
-      <w:r>
-        <w:rPr>
-          <w:rFonts w:eastAsiaTheme="minorEastAsia"/>
-        </w:rPr>
-        <w:t xml:space="preserve"> then put a big item in the beginning</w:t>
-      </w:r>
-      <w:r>
-        <w:rPr>
-          <w:rFonts w:eastAsiaTheme="minorEastAsia"/>
-        </w:rPr>
-        <w:t xml:space="preserve">, then run the greedy algorithm with small items only; </w:t>
-      </w:r>
-      <w:r>
-        <w:rPr>
-          <w:rFonts w:eastAsiaTheme="minorEastAsia"/>
-        </w:rPr>
-        <w:t>run</w:t>
-      </w:r>
-      <w:r>
-        <w:rPr>
-          <w:rFonts w:eastAsiaTheme="minorEastAsia"/>
-        </w:rPr>
-        <w:t xml:space="preserve"> this for all big items.</w:t>
-      </w:r>
-      <w:r>
-        <w:rPr>
-          <w:rFonts w:eastAsiaTheme="minorEastAsia"/>
-        </w:rPr>
-        <w:t xml:space="preserve"> Return the run with the highest value.</w:t>
+        <w:t xml:space="preserve">Our </w:t>
+      </w:r>
+      <w:r>
+        <w:rPr>
+          <w:rFonts w:eastAsiaTheme="minorEastAsia"/>
+        </w:rPr>
+        <w:t>algorithm:</w:t>
       </w:r>
     </w:p>
     <w:p>
       <w:pPr>
         <w:pStyle w:val="ListParagraph"/>
-        <w:rPr>
-          <w:rFonts w:eastAsiaTheme="minorEastAsia"/>
-        </w:rPr>
+        <w:numPr>
+          <w:ilvl w:val="0"/>
+          <w:numId w:val="2"/>
+        </w:numPr>
       </w:pPr>
       <w:r>
         <w:rPr>
-          <w:b/>
-        </w:rPr>
-        <w:t>Proof of correctness</w:t>
-      </w:r>
-      <w:r>
-        <w:t>:</w:t>
-      </w:r>
-      <w:r>
+          <w:rFonts w:eastAsiaTheme="minorEastAsia"/>
+        </w:rPr>
+        <w:t xml:space="preserve">Set weight limit to </w:t>
+      </w:r>
+      <m:oMath>
+        <m:f>
+          <m:fPr>
+            <m:ctrlPr>
+              <w:rPr>
+                <w:rFonts w:ascii="Cambria Math" w:eastAsiaTheme="minorEastAsia" w:hAnsi="Cambria Math"/>
+                <w:i/>
+              </w:rPr>
+            </m:ctrlPr>
+          </m:fPr>
+          <m:num>
+            <m:r>
+              <w:rPr>
+                <w:rFonts w:ascii="Cambria Math" w:eastAsiaTheme="minorEastAsia" w:hAnsi="Cambria Math"/>
+              </w:rPr>
+              <m:t>3</m:t>
+            </m:r>
+          </m:num>
+          <m:den>
+            <m:r>
+              <w:rPr>
+                <w:rFonts w:ascii="Cambria Math" w:eastAsiaTheme="minorEastAsia" w:hAnsi="Cambria Math"/>
+              </w:rPr>
+              <m:t>2</m:t>
+            </m:r>
+          </m:den>
+        </m:f>
+        <m:r>
+          <w:rPr>
+            <w:rFonts w:ascii="Cambria Math" w:eastAsiaTheme="minorEastAsia" w:hAnsi="Cambria Math"/>
+          </w:rPr>
+          <m:t>W</m:t>
+        </m:r>
+      </m:oMath>
+      <w:r>
+        <w:rPr>
+          <w:rFonts w:eastAsiaTheme="minorEastAsia"/>
+        </w:rPr>
+        <w:t xml:space="preserve">. </w:t>
+      </w:r>
+      <w:r>
+        <w:rPr>
+          <w:rFonts w:eastAsiaTheme="minorEastAsia"/>
+        </w:rPr>
+        <w:t>R</w:t>
+      </w:r>
+      <w:r>
+        <w:rPr>
+          <w:rFonts w:eastAsiaTheme="minorEastAsia"/>
+        </w:rPr>
+        <w:t>un the greedy algorithm on small items only</w:t>
+      </w:r>
+      <w:r>
+        <w:rPr>
+          <w:rFonts w:eastAsiaTheme="minorEastAsia"/>
+        </w:rPr>
         <w:t xml:space="preserve"> </w:t>
       </w:r>
       <w:r>
-        <w:t xml:space="preserve">Observe that the optimal solution when the weight limit is </w:t>
-      </w:r>
-      <m:oMath>
-        <m:r>
-          <w:rPr>
-            <w:rFonts w:ascii="Cambria Math" w:hAnsi="Cambria Math"/>
-          </w:rPr>
-          <m:t>W</m:t>
-        </m:r>
-      </m:oMath>
-      <w:r>
-        <w:rPr>
-          <w:rFonts w:eastAsiaTheme="minorEastAsia"/>
-        </w:rPr>
-        <w:t xml:space="preserve"> has </w:t>
-      </w:r>
-      <m:oMath>
-        <m:r>
-          <w:rPr>
-            <w:rFonts w:ascii="Cambria Math" w:eastAsiaTheme="minorEastAsia" w:hAnsi="Cambria Math"/>
-          </w:rPr>
-          <m:t>0</m:t>
-        </m:r>
-      </m:oMath>
-      <w:r>
-        <w:rPr>
-          <w:rFonts w:eastAsiaTheme="minorEastAsia"/>
-        </w:rPr>
-        <w:t xml:space="preserve"> or </w:t>
-      </w:r>
-      <m:oMath>
-        <m:r>
-          <w:rPr>
-            <w:rFonts w:ascii="Cambria Math" w:eastAsiaTheme="minorEastAsia" w:hAnsi="Cambria Math"/>
-          </w:rPr>
-          <m:t>1</m:t>
-        </m:r>
-      </m:oMath>
-      <w:r>
-        <w:rPr>
-          <w:rFonts w:eastAsiaTheme="minorEastAsia"/>
-        </w:rPr>
-        <w:t xml:space="preserve"> big items, as a big item’s weight </w:t>
+        <w:rPr>
+          <w:rFonts w:eastAsiaTheme="minorEastAsia"/>
+        </w:rPr>
+        <w:t>(</w:t>
+      </w:r>
+      <w:r>
+        <w:rPr>
+          <w:rFonts w:eastAsiaTheme="minorEastAsia"/>
+        </w:rPr>
+        <w:t xml:space="preserve">i.e. </w:t>
+      </w:r>
+      <w:r>
+        <w:rPr>
+          <w:rFonts w:eastAsiaTheme="minorEastAsia"/>
+        </w:rPr>
+        <w:t xml:space="preserve">items with weight </w:t>
       </w:r>
       <m:oMath>
         <m:sSub>
@@ -1220,7 +976,7 @@
           <w:rPr>
             <w:rFonts w:ascii="Cambria Math" w:eastAsiaTheme="minorEastAsia" w:hAnsi="Cambria Math"/>
           </w:rPr>
-          <m:t>&gt;</m:t>
+          <m:t>≤</m:t>
         </m:r>
         <m:f>
           <m:fPr>
@@ -1236,7 +992,7 @@
               <w:rPr>
                 <w:rFonts w:ascii="Cambria Math" w:eastAsiaTheme="minorEastAsia" w:hAnsi="Cambria Math"/>
               </w:rPr>
-              <m:t>W</m:t>
+              <m:t>1</m:t>
             </m:r>
           </m:num>
           <m:den>
@@ -1248,6 +1004,255 @@
             </m:r>
           </m:den>
         </m:f>
+        <m:r>
+          <w:rPr>
+            <w:rFonts w:ascii="Cambria Math" w:eastAsiaTheme="minorEastAsia" w:hAnsi="Cambria Math"/>
+          </w:rPr>
+          <m:t>W</m:t>
+        </m:r>
+      </m:oMath>
+      <w:r>
+        <w:rPr>
+          <w:rFonts w:eastAsiaTheme="minorEastAsia"/>
+        </w:rPr>
+        <w:t>).</w:t>
+      </w:r>
+    </w:p>
+    <w:p>
+      <w:pPr>
+        <w:pStyle w:val="ListParagraph"/>
+        <w:numPr>
+          <w:ilvl w:val="0"/>
+          <w:numId w:val="2"/>
+        </w:numPr>
+      </w:pPr>
+      <w:r>
+        <w:rPr>
+          <w:rFonts w:eastAsiaTheme="minorEastAsia"/>
+        </w:rPr>
+        <w:t xml:space="preserve">Start over. </w:t>
+      </w:r>
+      <w:r>
+        <w:rPr>
+          <w:rFonts w:eastAsiaTheme="minorEastAsia"/>
+        </w:rPr>
+        <w:t xml:space="preserve">Set weight limit to </w:t>
+      </w:r>
+      <m:oMath>
+        <m:f>
+          <m:fPr>
+            <m:ctrlPr>
+              <w:rPr>
+                <w:rFonts w:ascii="Cambria Math" w:eastAsiaTheme="minorEastAsia" w:hAnsi="Cambria Math"/>
+                <w:i/>
+              </w:rPr>
+            </m:ctrlPr>
+          </m:fPr>
+          <m:num>
+            <m:r>
+              <w:rPr>
+                <w:rFonts w:ascii="Cambria Math" w:eastAsiaTheme="minorEastAsia" w:hAnsi="Cambria Math"/>
+              </w:rPr>
+              <m:t>3</m:t>
+            </m:r>
+          </m:num>
+          <m:den>
+            <m:r>
+              <w:rPr>
+                <w:rFonts w:ascii="Cambria Math" w:eastAsiaTheme="minorEastAsia" w:hAnsi="Cambria Math"/>
+              </w:rPr>
+              <m:t>2</m:t>
+            </m:r>
+          </m:den>
+        </m:f>
+        <m:r>
+          <w:rPr>
+            <w:rFonts w:ascii="Cambria Math" w:eastAsiaTheme="minorEastAsia" w:hAnsi="Cambria Math"/>
+          </w:rPr>
+          <m:t>W</m:t>
+        </m:r>
+      </m:oMath>
+      <w:r>
+        <w:rPr>
+          <w:rFonts w:eastAsiaTheme="minorEastAsia"/>
+        </w:rPr>
+        <w:t xml:space="preserve"> again. </w:t>
+      </w:r>
+      <w:r>
+        <w:rPr>
+          <w:rFonts w:eastAsiaTheme="minorEastAsia"/>
+        </w:rPr>
+        <w:t>Put</w:t>
+      </w:r>
+      <w:r>
+        <w:rPr>
+          <w:rFonts w:eastAsiaTheme="minorEastAsia"/>
+        </w:rPr>
+        <w:t xml:space="preserve"> a big item in </w:t>
+      </w:r>
+      <w:r>
+        <w:rPr>
+          <w:rFonts w:eastAsiaTheme="minorEastAsia"/>
+        </w:rPr>
+        <w:t>front</w:t>
+      </w:r>
+      <w:r>
+        <w:rPr>
+          <w:rFonts w:eastAsiaTheme="minorEastAsia"/>
+        </w:rPr>
+        <w:t xml:space="preserve">, then run the greedy algorithm with small items only; </w:t>
+      </w:r>
+      <w:r>
+        <w:rPr>
+          <w:rFonts w:eastAsiaTheme="minorEastAsia"/>
+        </w:rPr>
+        <w:t>run</w:t>
+      </w:r>
+      <w:r>
+        <w:rPr>
+          <w:rFonts w:eastAsiaTheme="minorEastAsia"/>
+        </w:rPr>
+        <w:t xml:space="preserve"> this for all big items.</w:t>
+      </w:r>
+    </w:p>
+    <w:p>
+      <w:pPr>
+        <w:pStyle w:val="ListParagraph"/>
+        <w:numPr>
+          <w:ilvl w:val="0"/>
+          <w:numId w:val="2"/>
+        </w:numPr>
+      </w:pPr>
+      <w:r>
+        <w:t>Return the best run from the above two steps</w:t>
+      </w:r>
+      <w:r>
+        <w:t>.</w:t>
+      </w:r>
+    </w:p>
+    <w:p>
+      <w:pPr>
+        <w:pStyle w:val="ListParagraph"/>
+        <w:rPr>
+          <w:rFonts w:eastAsiaTheme="minorEastAsia"/>
+        </w:rPr>
+      </w:pPr>
+      <w:r>
+        <w:rPr>
+          <w:b/>
+        </w:rPr>
+        <w:t>Proof of correctness</w:t>
+      </w:r>
+      <w:r>
+        <w:t>:</w:t>
+      </w:r>
+      <w:r>
+        <w:t xml:space="preserve"> </w:t>
+      </w:r>
+      <w:r>
+        <w:t xml:space="preserve">Observe that the optimal solution when the weight limit is </w:t>
+      </w:r>
+      <m:oMath>
+        <m:r>
+          <w:rPr>
+            <w:rFonts w:ascii="Cambria Math" w:hAnsi="Cambria Math"/>
+          </w:rPr>
+          <m:t>W</m:t>
+        </m:r>
+      </m:oMath>
+      <w:r>
+        <w:rPr>
+          <w:rFonts w:eastAsiaTheme="minorEastAsia"/>
+        </w:rPr>
+        <w:t xml:space="preserve"> has </w:t>
+      </w:r>
+      <m:oMath>
+        <m:r>
+          <w:rPr>
+            <w:rFonts w:ascii="Cambria Math" w:eastAsiaTheme="minorEastAsia" w:hAnsi="Cambria Math"/>
+          </w:rPr>
+          <m:t>0</m:t>
+        </m:r>
+      </m:oMath>
+      <w:r>
+        <w:rPr>
+          <w:rFonts w:eastAsiaTheme="minorEastAsia"/>
+        </w:rPr>
+        <w:t xml:space="preserve"> or </w:t>
+      </w:r>
+      <m:oMath>
+        <m:r>
+          <w:rPr>
+            <w:rFonts w:ascii="Cambria Math" w:eastAsiaTheme="minorEastAsia" w:hAnsi="Cambria Math"/>
+          </w:rPr>
+          <m:t>1</m:t>
+        </m:r>
+      </m:oMath>
+      <w:r>
+        <w:rPr>
+          <w:rFonts w:eastAsiaTheme="minorEastAsia"/>
+        </w:rPr>
+        <w:t xml:space="preserve"> big items, as a big item’s weight </w:t>
+      </w:r>
+      <m:oMath>
+        <m:sSub>
+          <m:sSubPr>
+            <m:ctrlPr>
+              <w:rPr>
+                <w:rFonts w:ascii="Cambria Math" w:eastAsiaTheme="minorEastAsia" w:hAnsi="Cambria Math"/>
+                <w:i/>
+              </w:rPr>
+            </m:ctrlPr>
+          </m:sSubPr>
+          <m:e>
+            <m:r>
+              <w:rPr>
+                <w:rFonts w:ascii="Cambria Math" w:eastAsiaTheme="minorEastAsia" w:hAnsi="Cambria Math"/>
+              </w:rPr>
+              <m:t>w</m:t>
+            </m:r>
+          </m:e>
+          <m:sub>
+            <m:r>
+              <w:rPr>
+                <w:rFonts w:ascii="Cambria Math" w:eastAsiaTheme="minorEastAsia" w:hAnsi="Cambria Math"/>
+              </w:rPr>
+              <m:t>b</m:t>
+            </m:r>
+          </m:sub>
+        </m:sSub>
+        <m:r>
+          <w:rPr>
+            <w:rFonts w:ascii="Cambria Math" w:eastAsiaTheme="minorEastAsia" w:hAnsi="Cambria Math"/>
+          </w:rPr>
+          <m:t>&gt;</m:t>
+        </m:r>
+        <m:f>
+          <m:fPr>
+            <m:ctrlPr>
+              <w:rPr>
+                <w:rFonts w:ascii="Cambria Math" w:eastAsiaTheme="minorEastAsia" w:hAnsi="Cambria Math"/>
+                <w:i/>
+              </w:rPr>
+            </m:ctrlPr>
+          </m:fPr>
+          <m:num>
+            <m:r>
+              <w:rPr>
+                <w:rFonts w:ascii="Cambria Math" w:eastAsiaTheme="minorEastAsia" w:hAnsi="Cambria Math"/>
+              </w:rPr>
+              <m:t>W</m:t>
+            </m:r>
+          </m:num>
+          <m:den>
+            <m:r>
+              <w:rPr>
+                <w:rFonts w:ascii="Cambria Math" w:eastAsiaTheme="minorEastAsia" w:hAnsi="Cambria Math"/>
+              </w:rPr>
+              <m:t>2</m:t>
+            </m:r>
+          </m:den>
+        </m:f>
       </m:oMath>
       <w:r>
         <w:rPr>
@@ -1256,124 +1261,282 @@
         <w:t xml:space="preserve">. </w:t>
       </w:r>
       <w:r>
-        <w:t xml:space="preserve">If we get a total value </w:t>
-      </w:r>
-      <m:oMath>
-        <m:sSup>
-          <m:sSupPr>
+        <w:t xml:space="preserve">If the optimal solution has </w:t>
+      </w:r>
+      <m:oMath>
+        <m:r>
+          <w:rPr>
+            <w:rFonts w:ascii="Cambria Math" w:hAnsi="Cambria Math"/>
+          </w:rPr>
+          <m:t>0</m:t>
+        </m:r>
+      </m:oMath>
+      <w:r>
+        <w:rPr>
+          <w:rFonts w:eastAsiaTheme="minorEastAsia"/>
+        </w:rPr>
+        <w:t xml:space="preserve"> big items, then step </w:t>
+      </w:r>
+      <m:oMath>
+        <m:r>
+          <w:rPr>
+            <w:rFonts w:ascii="Cambria Math" w:eastAsiaTheme="minorEastAsia" w:hAnsi="Cambria Math"/>
+          </w:rPr>
+          <m:t>1</m:t>
+        </m:r>
+      </m:oMath>
+      <w:r>
+        <w:rPr>
+          <w:rFonts w:eastAsiaTheme="minorEastAsia"/>
+        </w:rPr>
+        <w:t xml:space="preserve"> </w:t>
+      </w:r>
+      <w:r>
+        <w:rPr>
+          <w:rFonts w:eastAsiaTheme="minorEastAsia"/>
+        </w:rPr>
+        <w:t>has</w:t>
+      </w:r>
+      <w:r>
+        <w:rPr>
+          <w:rFonts w:eastAsiaTheme="minorEastAsia"/>
+        </w:rPr>
+        <w:t xml:space="preserve"> a satisfying solution because it’s part a’s algorithm.</w:t>
+      </w:r>
+      <w:r>
+        <w:rPr>
+          <w:rFonts w:eastAsiaTheme="minorEastAsia"/>
+        </w:rPr>
+        <w:t xml:space="preserve"> If the optimal solution has </w:t>
+      </w:r>
+      <m:oMath>
+        <m:r>
+          <w:rPr>
+            <w:rFonts w:ascii="Cambria Math" w:eastAsiaTheme="minorEastAsia" w:hAnsi="Cambria Math"/>
+          </w:rPr>
+          <m:t>1</m:t>
+        </m:r>
+      </m:oMath>
+      <w:r>
+        <w:rPr>
+          <w:rFonts w:eastAsiaTheme="minorEastAsia"/>
+        </w:rPr>
+        <w:t xml:space="preserve"> big item, then</w:t>
+      </w:r>
+      <w:r>
+        <w:rPr>
+          <w:rFonts w:eastAsiaTheme="minorEastAsia"/>
+        </w:rPr>
+        <w:t xml:space="preserve"> </w:t>
+      </w:r>
+      <w:r>
+        <w:rPr>
+          <w:rFonts w:eastAsiaTheme="minorEastAsia"/>
+        </w:rPr>
+        <w:t xml:space="preserve">there exists a satisfying solution from step </w:t>
+      </w:r>
+      <m:oMath>
+        <m:r>
+          <w:rPr>
+            <w:rFonts w:ascii="Cambria Math" w:eastAsiaTheme="minorEastAsia" w:hAnsi="Cambria Math"/>
+          </w:rPr>
+          <m:t>2</m:t>
+        </m:r>
+      </m:oMath>
+      <w:r>
+        <w:rPr>
+          <w:rFonts w:eastAsiaTheme="minorEastAsia"/>
+        </w:rPr>
+        <w:t xml:space="preserve"> because </w:t>
+      </w:r>
+      <w:r>
+        <w:rPr>
+          <w:rFonts w:eastAsiaTheme="minorEastAsia"/>
+        </w:rPr>
+        <w:t xml:space="preserve">we </w:t>
+      </w:r>
+      <w:r>
+        <w:rPr>
+          <w:rFonts w:eastAsiaTheme="minorEastAsia"/>
+        </w:rPr>
+        <w:t>exhaust</w:t>
+      </w:r>
+      <w:r>
+        <w:rPr>
+          <w:rFonts w:eastAsiaTheme="minorEastAsia"/>
+        </w:rPr>
+        <w:t xml:space="preserve"> all options of big items in the beginning</w:t>
+      </w:r>
+      <w:r>
+        <w:rPr>
+          <w:rFonts w:eastAsiaTheme="minorEastAsia"/>
+        </w:rPr>
+        <w:t xml:space="preserve">. The big item’s weight </w:t>
+      </w:r>
+      <m:oMath>
+        <m:sSub>
+          <m:sSubPr>
             <m:ctrlPr>
               <w:rPr>
                 <w:rFonts w:ascii="Cambria Math" w:eastAsiaTheme="minorEastAsia" w:hAnsi="Cambria Math"/>
                 <w:i/>
               </w:rPr>
             </m:ctrlPr>
-          </m:sSupPr>
+          </m:sSubPr>
           <m:e>
-            <m:r>
-              <w:rPr>
-                <w:rFonts w:ascii="Cambria Math" w:hAnsi="Cambria Math"/>
-              </w:rPr>
-              <m:t>V&lt;</m:t>
-            </m:r>
-            <m:r>
-              <w:rPr>
-                <w:rFonts w:ascii="Cambria Math" w:hAnsi="Cambria Math"/>
-              </w:rPr>
-              <m:t>V</m:t>
-            </m:r>
+            <m:f>
+              <m:fPr>
+                <m:ctrlPr>
+                  <w:rPr>
+                    <w:rFonts w:ascii="Cambria Math" w:eastAsiaTheme="minorEastAsia" w:hAnsi="Cambria Math"/>
+                    <w:i/>
+                  </w:rPr>
+                </m:ctrlPr>
+              </m:fPr>
+              <m:num>
+                <m:r>
+                  <w:rPr>
+                    <w:rFonts w:ascii="Cambria Math" w:eastAsiaTheme="minorEastAsia" w:hAnsi="Cambria Math"/>
+                  </w:rPr>
+                  <m:t>W</m:t>
+                </m:r>
+              </m:num>
+              <m:den>
+                <m:r>
+                  <w:rPr>
+                    <w:rFonts w:ascii="Cambria Math" w:eastAsiaTheme="minorEastAsia" w:hAnsi="Cambria Math"/>
+                  </w:rPr>
+                  <m:t>2</m:t>
+                </m:r>
+              </m:den>
+            </m:f>
+            <m:r>
+              <w:rPr>
+                <w:rFonts w:ascii="Cambria Math" w:eastAsiaTheme="minorEastAsia" w:hAnsi="Cambria Math"/>
+              </w:rPr>
+              <m:t>&lt;w</m:t>
+            </m:r>
+          </m:e>
+          <m:sub>
+            <m:r>
+              <w:rPr>
+                <w:rFonts w:ascii="Cambria Math" w:eastAsiaTheme="minorEastAsia" w:hAnsi="Cambria Math"/>
+              </w:rPr>
+              <m:t>b</m:t>
+            </m:r>
+          </m:sub>
+        </m:sSub>
+        <m:r>
+          <w:rPr>
+            <w:rFonts w:ascii="Cambria Math" w:eastAsiaTheme="minorEastAsia" w:hAnsi="Cambria Math"/>
+          </w:rPr>
+          <m:t>≤W</m:t>
+        </m:r>
+      </m:oMath>
+      <w:r>
+        <w:rPr>
+          <w:rFonts w:eastAsiaTheme="minorEastAsia"/>
+        </w:rPr>
+        <w:t xml:space="preserve">, so running the greedy algorithm </w:t>
+      </w:r>
+      <w:r>
+        <w:rPr>
+          <w:rFonts w:eastAsiaTheme="minorEastAsia"/>
+        </w:rPr>
+        <w:t xml:space="preserve">on small items only </w:t>
+      </w:r>
+      <w:r>
+        <w:rPr>
+          <w:rFonts w:eastAsiaTheme="minorEastAsia"/>
+        </w:rPr>
+        <w:t xml:space="preserve">after putting a big </w:t>
+      </w:r>
+      <w:r>
+        <w:rPr>
+          <w:rFonts w:eastAsiaTheme="minorEastAsia"/>
+        </w:rPr>
+        <w:t xml:space="preserve">item </w:t>
+      </w:r>
+      <w:r>
+        <w:rPr>
+          <w:rFonts w:eastAsiaTheme="minorEastAsia"/>
+        </w:rPr>
+        <w:t xml:space="preserve">in the front (step </w:t>
+      </w:r>
+      <m:oMath>
+        <m:r>
+          <w:rPr>
+            <w:rFonts w:ascii="Cambria Math" w:eastAsiaTheme="minorEastAsia" w:hAnsi="Cambria Math"/>
+          </w:rPr>
+          <m:t>2</m:t>
+        </m:r>
+      </m:oMath>
+      <w:r>
+        <w:rPr>
+          <w:rFonts w:eastAsiaTheme="minorEastAsia"/>
+        </w:rPr>
+        <w:t xml:space="preserve">) is basically part a but with weight limit </w:t>
+      </w:r>
+      <m:oMath>
+        <m:f>
+          <m:fPr>
             <m:ctrlPr>
               <w:rPr>
-                <w:rFonts w:ascii="Cambria Math" w:hAnsi="Cambria Math"/>
+                <w:rFonts w:ascii="Cambria Math" w:eastAsiaTheme="minorEastAsia" w:hAnsi="Cambria Math"/>
                 <w:i/>
               </w:rPr>
             </m:ctrlPr>
+          </m:fPr>
+          <m:num>
+            <m:r>
+              <w:rPr>
+                <w:rFonts w:ascii="Cambria Math" w:eastAsiaTheme="minorEastAsia" w:hAnsi="Cambria Math"/>
+              </w:rPr>
+              <m:t>3</m:t>
+            </m:r>
+          </m:num>
+          <m:den>
+            <m:r>
+              <w:rPr>
+                <w:rFonts w:ascii="Cambria Math" w:eastAsiaTheme="minorEastAsia" w:hAnsi="Cambria Math"/>
+              </w:rPr>
+              <m:t>2</m:t>
+            </m:r>
+          </m:den>
+        </m:f>
+        <m:r>
+          <w:rPr>
+            <w:rFonts w:ascii="Cambria Math" w:eastAsiaTheme="minorEastAsia" w:hAnsi="Cambria Math"/>
+          </w:rPr>
+          <m:t>W-</m:t>
+        </m:r>
+        <m:sSub>
+          <m:sSubPr>
+            <m:ctrlPr>
+              <w:rPr>
+                <w:rFonts w:ascii="Cambria Math" w:eastAsiaTheme="minorEastAsia" w:hAnsi="Cambria Math"/>
+                <w:i/>
+              </w:rPr>
+            </m:ctrlPr>
+          </m:sSubPr>
+          <m:e>
+            <m:r>
+              <w:rPr>
+                <w:rFonts w:ascii="Cambria Math" w:eastAsiaTheme="minorEastAsia" w:hAnsi="Cambria Math"/>
+              </w:rPr>
+              <m:t>w</m:t>
+            </m:r>
           </m:e>
-          <m:sup>
-            <m:r>
-              <w:rPr>
-                <w:rFonts w:ascii="Cambria Math" w:eastAsiaTheme="minorEastAsia" w:hAnsi="Cambria Math"/>
-              </w:rPr>
-              <m:t>*</m:t>
-            </m:r>
-          </m:sup>
-        </m:sSup>
-      </m:oMath>
-      <w:r>
-        <w:rPr>
-          <w:rFonts w:eastAsiaTheme="minorEastAsia"/>
-        </w:rPr>
-        <w:t xml:space="preserve"> after running the greedy algorithm on small items only </w:t>
-      </w:r>
-      <w:r>
-        <w:rPr>
-          <w:rFonts w:eastAsiaTheme="minorEastAsia"/>
-        </w:rPr>
-        <w:t>at first</w:t>
-      </w:r>
-      <w:r>
-        <w:rPr>
-          <w:rFonts w:eastAsiaTheme="minorEastAsia"/>
-        </w:rPr>
-        <w:t xml:space="preserve"> (</w:t>
-      </w:r>
-      <m:oMath>
-        <m:r>
-          <w:rPr>
-            <w:rFonts w:ascii="Cambria Math" w:eastAsiaTheme="minorEastAsia" w:hAnsi="Cambria Math"/>
-          </w:rPr>
-          <m:t>0</m:t>
-        </m:r>
-      </m:oMath>
-      <w:r>
-        <w:rPr>
-          <w:rFonts w:eastAsiaTheme="minorEastAsia"/>
-        </w:rPr>
-        <w:t xml:space="preserve"> big items)</w:t>
-      </w:r>
-      <w:r>
-        <w:rPr>
-          <w:rFonts w:eastAsiaTheme="minorEastAsia"/>
-        </w:rPr>
-        <w:t xml:space="preserve">, then that means the optimal solution </w:t>
-      </w:r>
-      <w:r>
-        <w:rPr>
-          <w:rFonts w:eastAsiaTheme="minorEastAsia"/>
-        </w:rPr>
-        <w:t xml:space="preserve">has </w:t>
-      </w:r>
-      <m:oMath>
-        <m:r>
-          <w:rPr>
-            <w:rFonts w:ascii="Cambria Math" w:eastAsiaTheme="minorEastAsia" w:hAnsi="Cambria Math"/>
-          </w:rPr>
-          <m:t>1</m:t>
-        </m:r>
-      </m:oMath>
-      <w:r>
-        <w:rPr>
-          <w:rFonts w:eastAsiaTheme="minorEastAsia"/>
-        </w:rPr>
-        <w:t xml:space="preserve"> big item.</w:t>
-      </w:r>
-      <w:r>
-        <w:rPr>
-          <w:rFonts w:eastAsiaTheme="minorEastAsia"/>
-        </w:rPr>
-        <w:t xml:space="preserve"> We don’t know which big item is included, so we </w:t>
-      </w:r>
-      <w:r>
-        <w:rPr>
-          <w:rFonts w:eastAsiaTheme="minorEastAsia"/>
-        </w:rPr>
-        <w:t>exhaust</w:t>
-      </w:r>
-      <w:r>
-        <w:rPr>
-          <w:rFonts w:eastAsiaTheme="minorEastAsia"/>
-        </w:rPr>
-        <w:t xml:space="preserve"> all options of big items in the beginning then run the greedy algorithm on small items</w:t>
-      </w:r>
+          <m:sub>
+            <m:r>
+              <w:rPr>
+                <w:rFonts w:ascii="Cambria Math" w:eastAsiaTheme="minorEastAsia" w:hAnsi="Cambria Math"/>
+              </w:rPr>
+              <m:t>b</m:t>
+            </m:r>
+          </m:sub>
+        </m:sSub>
+      </m:oMath>
       <w:r>
         <w:rPr>
           <w:rFonts w:eastAsiaTheme="minorEastAsia"/>
@@ -1392,41 +1555,27 @@
         <w:t>Runtime Analysis</w:t>
       </w:r>
       <w:r>
-        <w:t xml:space="preserve">: Obtaining </w:t>
-      </w:r>
-      <m:oMath>
-        <m:sSup>
-          <m:sSupPr>
-            <m:ctrlPr>
-              <w:rPr>
-                <w:rFonts w:ascii="Cambria Math" w:hAnsi="Cambria Math"/>
-                <w:i/>
-              </w:rPr>
-            </m:ctrlPr>
-          </m:sSupPr>
-          <m:e>
-            <m:r>
-              <w:rPr>
-                <w:rFonts w:ascii="Cambria Math" w:hAnsi="Cambria Math"/>
-              </w:rPr>
-              <m:t>V</m:t>
-            </m:r>
-          </m:e>
-          <m:sup>
-            <m:r>
-              <w:rPr>
-                <w:rFonts w:ascii="Cambria Math" w:hAnsi="Cambria Math"/>
-              </w:rPr>
-              <m:t>*</m:t>
-            </m:r>
-          </m:sup>
-        </m:sSup>
-      </m:oMath>
-      <w:r>
-        <w:rPr>
-          <w:rFonts w:eastAsiaTheme="minorEastAsia"/>
-        </w:rPr>
-        <w:t xml:space="preserve"> is just running the greedy algorithm taught in class, which is </w:t>
+        <w:t xml:space="preserve">: </w:t>
+      </w:r>
+      <w:r>
+        <w:rPr>
+          <w:rFonts w:eastAsiaTheme="minorEastAsia"/>
+        </w:rPr>
+        <w:t xml:space="preserve">step </w:t>
+      </w:r>
+      <m:oMath>
+        <m:r>
+          <w:rPr>
+            <w:rFonts w:ascii="Cambria Math" w:eastAsiaTheme="minorEastAsia" w:hAnsi="Cambria Math"/>
+          </w:rPr>
+          <m:t>1</m:t>
+        </m:r>
+      </m:oMath>
+      <w:r>
+        <w:rPr>
+          <w:rFonts w:eastAsiaTheme="minorEastAsia"/>
+        </w:rPr>
+        <w:t xml:space="preserve"> is </w:t>
       </w:r>
       <m:oMath>
         <m:r>
@@ -1460,29 +1609,67 @@
               <w:rPr>
                 <w:rFonts w:ascii="Cambria Math" w:eastAsiaTheme="minorEastAsia" w:hAnsi="Cambria Math"/>
               </w:rPr>
-              <m:t>n</m:t>
+              <m:t>n)</m:t>
             </m:r>
           </m:e>
         </m:func>
-        <m:r>
-          <w:rPr>
-            <w:rFonts w:ascii="Cambria Math" w:eastAsiaTheme="minorEastAsia" w:hAnsi="Cambria Math"/>
-          </w:rPr>
-          <m:t>)</m:t>
-        </m:r>
-      </m:oMath>
-      <w:r>
-        <w:rPr>
-          <w:rFonts w:eastAsiaTheme="minorEastAsia"/>
-        </w:rPr>
-        <w:t xml:space="preserve">; running it on small items once is </w:t>
-      </w:r>
-      <m:oMath>
-        <m:r>
-          <w:rPr>
-            <w:rFonts w:ascii="Cambria Math" w:eastAsiaTheme="minorEastAsia" w:hAnsi="Cambria Math"/>
-          </w:rPr>
-          <m:t>O(n</m:t>
+      </m:oMath>
+      <w:r>
+        <w:rPr>
+          <w:rFonts w:eastAsiaTheme="minorEastAsia"/>
+        </w:rPr>
+        <w:t xml:space="preserve"> because it’s the algorithm taught in class. Step </w:t>
+      </w:r>
+      <m:oMath>
+        <m:r>
+          <w:rPr>
+            <w:rFonts w:ascii="Cambria Math" w:eastAsiaTheme="minorEastAsia" w:hAnsi="Cambria Math"/>
+          </w:rPr>
+          <m:t>2</m:t>
+        </m:r>
+      </m:oMath>
+      <w:r>
+        <w:rPr>
+          <w:rFonts w:eastAsiaTheme="minorEastAsia"/>
+        </w:rPr>
+        <w:t xml:space="preserve"> is</w:t>
+      </w:r>
+      <w:r>
+        <w:rPr>
+          <w:rFonts w:eastAsiaTheme="minorEastAsia"/>
+        </w:rPr>
+        <w:t xml:space="preserve"> </w:t>
+      </w:r>
+      <m:oMath>
+        <m:r>
+          <w:rPr>
+            <w:rFonts w:ascii="Cambria Math" w:eastAsiaTheme="minorEastAsia" w:hAnsi="Cambria Math"/>
+          </w:rPr>
+          <m:t>O</m:t>
+        </m:r>
+        <m:d>
+          <m:dPr>
+            <m:ctrlPr>
+              <w:rPr>
+                <w:rFonts w:ascii="Cambria Math" w:eastAsiaTheme="minorEastAsia" w:hAnsi="Cambria Math"/>
+                <w:i/>
+              </w:rPr>
+            </m:ctrlPr>
+          </m:dPr>
+          <m:e>
+            <m:r>
+              <w:rPr>
+                <w:rFonts w:ascii="Cambria Math" w:eastAsiaTheme="minorEastAsia" w:hAnsi="Cambria Math"/>
+              </w:rPr>
+              <m:t>n</m:t>
+            </m:r>
+          </m:e>
+        </m:d>
+        <m:r>
+          <w:rPr>
+            <w:rFonts w:ascii="Cambria Math" w:eastAsiaTheme="minorEastAsia" w:hAnsi="Cambria Math"/>
+          </w:rPr>
+          <m:t>*O(n</m:t>
         </m:r>
         <m:func>
           <m:funcPr>
@@ -1524,51 +1711,19 @@
         <w:rPr>
           <w:rFonts w:eastAsiaTheme="minorEastAsia"/>
         </w:rPr>
-        <w:t xml:space="preserve"> again; running it on all possible </w:t>
-      </w:r>
-      <m:oMath>
-        <m:r>
-          <w:rPr>
-            <w:rFonts w:ascii="Cambria Math" w:eastAsiaTheme="minorEastAsia" w:hAnsi="Cambria Math"/>
-          </w:rPr>
-          <m:t>1</m:t>
-        </m:r>
-      </m:oMath>
-      <w:r>
-        <w:rPr>
-          <w:rFonts w:eastAsiaTheme="minorEastAsia"/>
-        </w:rPr>
-        <w:t>-</w:t>
-      </w:r>
-      <w:r>
-        <w:rPr>
-          <w:rFonts w:eastAsiaTheme="minorEastAsia"/>
-        </w:rPr>
-        <w:t>big</w:t>
-      </w:r>
-      <w:r>
-        <w:rPr>
-          <w:rFonts w:eastAsiaTheme="minorEastAsia"/>
-        </w:rPr>
-        <w:t>-</w:t>
-      </w:r>
-      <w:r>
-        <w:rPr>
-          <w:rFonts w:eastAsiaTheme="minorEastAsia"/>
-        </w:rPr>
-        <w:t>item</w:t>
-      </w:r>
-      <w:r>
-        <w:rPr>
-          <w:rFonts w:eastAsiaTheme="minorEastAsia"/>
-        </w:rPr>
-        <w:t>-</w:t>
-      </w:r>
-      <w:r>
-        <w:rPr>
-          <w:rFonts w:eastAsiaTheme="minorEastAsia"/>
-        </w:rPr>
-        <w:t xml:space="preserve">collections is </w:t>
+        <w:t xml:space="preserve"> because</w:t>
+      </w:r>
+      <w:r>
+        <w:rPr>
+          <w:rFonts w:eastAsiaTheme="minorEastAsia"/>
+        </w:rPr>
+        <w:t xml:space="preserve"> </w:t>
+      </w:r>
+      <w:r>
+        <w:rPr>
+          <w:rFonts w:eastAsiaTheme="minorEastAsia"/>
+        </w:rPr>
+        <w:t xml:space="preserve">the number of big items is </w:t>
       </w:r>
       <m:oMath>
         <m:r>
@@ -1595,56 +1750,25 @@
             </m:r>
           </m:e>
         </m:d>
-        <m:r>
-          <w:rPr>
-            <w:rFonts w:ascii="Cambria Math" w:eastAsiaTheme="minorEastAsia" w:hAnsi="Cambria Math"/>
-          </w:rPr>
-          <m:t>*O(n</m:t>
-        </m:r>
-        <m:func>
-          <m:funcPr>
-            <m:ctrlPr>
-              <w:rPr>
-                <w:rFonts w:ascii="Cambria Math" w:eastAsiaTheme="minorEastAsia" w:hAnsi="Cambria Math"/>
-                <w:i/>
-              </w:rPr>
-            </m:ctrlPr>
-          </m:funcPr>
-          <m:fName>
-            <m:r>
-              <m:rPr>
-                <m:sty m:val="p"/>
-              </m:rPr>
-              <w:rPr>
-                <w:rFonts w:ascii="Cambria Math" w:eastAsiaTheme="minorEastAsia" w:hAnsi="Cambria Math"/>
-              </w:rPr>
-              <m:t>log</m:t>
-            </m:r>
-          </m:fName>
-          <m:e>
-            <m:r>
-              <w:rPr>
-                <w:rFonts w:ascii="Cambria Math" w:eastAsiaTheme="minorEastAsia" w:hAnsi="Cambria Math"/>
-              </w:rPr>
-              <m:t>n</m:t>
-            </m:r>
-          </m:e>
-        </m:func>
-        <m:r>
-          <w:rPr>
-            <w:rFonts w:ascii="Cambria Math" w:eastAsiaTheme="minorEastAsia" w:hAnsi="Cambria Math"/>
-          </w:rPr>
-          <m:t>)</m:t>
-        </m:r>
-      </m:oMath>
-      <w:r>
-        <w:rPr>
-          <w:rFonts w:eastAsiaTheme="minorEastAsia"/>
-        </w:rPr>
-        <w:t xml:space="preserve">, as the number of big items is </w:t>
-      </w:r>
-      <m:oMath>
-        <m:r>
+      </m:oMath>
+      <w:r>
+        <w:rPr>
+          <w:rFonts w:eastAsiaTheme="minorEastAsia"/>
+        </w:rPr>
+        <w:t>.</w:t>
+      </w:r>
+      <w:r>
+        <w:rPr>
+          <w:rFonts w:eastAsiaTheme="minorEastAsia"/>
+        </w:rPr>
+        <w:t xml:space="preserve"> Overall, this algorithm is </w:t>
+      </w:r>
+      <w:bookmarkStart w:id="0" w:name="_GoBack"/>
+      <m:oMath>
+        <m:r>
+          <m:rPr>
+            <m:sty m:val="bi"/>
+          </m:rPr>
           <w:rPr>
             <w:rFonts w:ascii="Cambria Math" w:eastAsiaTheme="minorEastAsia" w:hAnsi="Cambria Math"/>
           </w:rPr>
@@ -1655,44 +1779,7 @@
             <m:ctrlPr>
               <w:rPr>
                 <w:rFonts w:ascii="Cambria Math" w:eastAsiaTheme="minorEastAsia" w:hAnsi="Cambria Math"/>
-                <w:i/>
-              </w:rPr>
-            </m:ctrlPr>
-          </m:dPr>
-          <m:e>
-            <m:r>
-              <w:rPr>
-                <w:rFonts w:ascii="Cambria Math" w:eastAsiaTheme="minorEastAsia" w:hAnsi="Cambria Math"/>
-              </w:rPr>
-              <m:t>n</m:t>
-            </m:r>
-          </m:e>
-        </m:d>
-      </m:oMath>
-      <w:r>
-        <w:rPr>
-          <w:rFonts w:eastAsiaTheme="minorEastAsia"/>
-        </w:rPr>
-        <w:t>.</w:t>
-      </w:r>
-      <w:r>
-        <w:rPr>
-          <w:rFonts w:eastAsiaTheme="minorEastAsia"/>
-        </w:rPr>
-        <w:t xml:space="preserve"> Overall, this algorithm is </w:t>
-      </w:r>
-      <m:oMath>
-        <m:r>
-          <w:rPr>
-            <w:rFonts w:ascii="Cambria Math" w:eastAsiaTheme="minorEastAsia" w:hAnsi="Cambria Math"/>
-          </w:rPr>
-          <m:t>O</m:t>
-        </m:r>
-        <m:d>
-          <m:dPr>
-            <m:ctrlPr>
-              <w:rPr>
-                <w:rFonts w:ascii="Cambria Math" w:eastAsiaTheme="minorEastAsia" w:hAnsi="Cambria Math"/>
+                <w:b/>
                 <w:i/>
               </w:rPr>
             </m:ctrlPr>
@@ -1703,12 +1790,16 @@
                 <m:ctrlPr>
                   <w:rPr>
                     <w:rFonts w:ascii="Cambria Math" w:eastAsiaTheme="minorEastAsia" w:hAnsi="Cambria Math"/>
+                    <w:b/>
                     <w:i/>
                   </w:rPr>
                 </m:ctrlPr>
               </m:sSupPr>
               <m:e>
                 <m:r>
+                  <m:rPr>
+                    <m:sty m:val="bi"/>
+                  </m:rPr>
                   <w:rPr>
                     <w:rFonts w:ascii="Cambria Math" w:eastAsiaTheme="minorEastAsia" w:hAnsi="Cambria Math"/>
                   </w:rPr>
@@ -1717,6 +1808,9 @@
               </m:e>
               <m:sup>
                 <m:r>
+                  <m:rPr>
+                    <m:sty m:val="bi"/>
+                  </m:rPr>
                   <w:rPr>
                     <w:rFonts w:ascii="Cambria Math" w:eastAsiaTheme="minorEastAsia" w:hAnsi="Cambria Math"/>
                   </w:rPr>
@@ -1729,6 +1823,7 @@
                 <m:ctrlPr>
                   <w:rPr>
                     <w:rFonts w:ascii="Cambria Math" w:eastAsiaTheme="minorEastAsia" w:hAnsi="Cambria Math"/>
+                    <w:b/>
                     <w:i/>
                   </w:rPr>
                 </m:ctrlPr>
@@ -1736,7 +1831,7 @@
               <m:fName>
                 <m:r>
                   <m:rPr>
-                    <m:sty m:val="p"/>
+                    <m:sty m:val="b"/>
                   </m:rPr>
                   <w:rPr>
                     <w:rFonts w:ascii="Cambria Math" w:eastAsiaTheme="minorEastAsia" w:hAnsi="Cambria Math"/>
@@ -1746,6 +1841,9 @@
               </m:fName>
               <m:e>
                 <m:r>
+                  <m:rPr>
+                    <m:sty m:val="bi"/>
+                  </m:rPr>
                   <w:rPr>
                     <w:rFonts w:ascii="Cambria Math" w:eastAsiaTheme="minorEastAsia" w:hAnsi="Cambria Math"/>
                   </w:rPr>
@@ -1755,6 +1853,7 @@
             </m:func>
           </m:e>
         </m:d>
+        <w:bookmarkEnd w:id="0"/>
         <m:r>
           <w:rPr>
             <w:rFonts w:ascii="Cambria Math" w:eastAsiaTheme="minorEastAsia" w:hAnsi="Cambria Math"/>
@@ -1776,6 +1875,95 @@
 <file path=word/numbering.xml><?xml version="1.0" encoding="utf-8"?>
 <w:numbering xmlns:wpc="http://schemas.microsoft.com/office/word/2010/wordprocessingCanvas" xmlns:cx="http://schemas.microsoft.com/office/drawing/2014/chartex" xmlns:cx1="http://schemas.microsoft.com/office/drawing/2015/9/8/chartex" xmlns:cx2="http://schemas.microsoft.com/office/drawing/2015/10/21/chartex" xmlns:cx3="http://schemas.microsoft.com/office/drawing/2016/5/9/chartex" xmlns:cx4="http://schemas.microsoft.com/office/drawing/2016/5/10/chartex" xmlns:cx5="http://schemas.microsoft.com/office/drawing/2016/5/11/chartex" xmlns:cx6="http://schemas.microsoft.com/office/drawing/2016/5/12/chartex" xmlns:cx7="http://schemas.microsoft.com/office/drawing/2016/5/13/chartex" xmlns:cx8="http://schemas.microsoft.com/office/drawing/2016/5/14/chartex" xmlns:mc="http://schemas.openxmlformats.org/markup-compatibility/2006" xmlns:aink="http://schemas.microsoft.com/office/drawing/2016/ink" xmlns:am3d="http://schemas.microsoft.com/office/drawing/2017/model3d" xmlns:o="urn:schemas-microsoft-com:office:office" xmlns:r="http://schemas.openxmlformats.org/officeDocument/2006/relationships" xmlns:m="http://schemas.openxmlformats.org/officeDocument/2006/math" xmlns:v="urn:schemas-microsoft-com:vml" xmlns:wp14="http://schemas.microsoft.com/office/word/2010/wordprocessingDrawing" xmlns:wp="http://schemas.openxmlformats.org/drawingml/2006/wordprocessingDrawing" xmlns:w10="urn:schemas-microsoft-com:office:word" xmlns:w="http://schemas.openxmlformats.org/wordprocessingml/2006/main" xmlns:w14="http://schemas.microsoft.com/office/word/2010/wordml" xmlns:w15="http://schemas.microsoft.com/office/word/2012/wordml" xmlns:w16cid="http://schemas.microsoft.com/office/word/2016/wordml/cid" xmlns:w16se="http://schemas.microsoft.com/office/word/2015/wordml/symex" xmlns:wpg="http://schemas.microsoft.com/office/word/2010/wordprocessingGroup" xmlns:wpi="http://schemas.microsoft.com/office/word/2010/wordprocessingInk" xmlns:wne="http://schemas.microsoft.com/office/word/2006/wordml" xmlns:wps="http://schemas.microsoft.com/office/word/2010/wordprocessingShape" mc:Ignorable="w14 w15 w16se w16cid wp14">
   <w:abstractNum w:abstractNumId="0" w15:restartNumberingAfterBreak="0">
+    <w:nsid w:val="2F8A0E3E"/>
+    <w:multiLevelType w:val="hybridMultilevel"/>
+    <w:tmpl w:val="A1A26830"/>
+    <w:lvl w:ilvl="0" w:tplc="701C6E8E">
+      <w:start w:val="1"/>
+      <w:numFmt w:val="decimal"/>
+      <w:lvlText w:val="%1)"/>
+      <w:lvlJc w:val="left"/>
+      <w:pPr>
+        <w:ind w:left="1080" w:hanging="360"/>
+      </w:pPr>
+      <w:rPr>
+        <w:rFonts w:eastAsiaTheme="minorEastAsia" w:hint="default"/>
+      </w:rPr>
+    </w:lvl>
+    <w:lvl w:ilvl="1" w:tplc="04090019" w:tentative="1">
+      <w:start w:val="1"/>
+      <w:numFmt w:val="lowerLetter"/>
+      <w:lvlText w:val="%2."/>
+      <w:lvlJc w:val="left"/>
+      <w:pPr>
+        <w:ind w:left="1800" w:hanging="360"/>
+      </w:pPr>
+    </w:lvl>
+    <w:lvl w:ilvl="2" w:tplc="0409001B" w:tentative="1">
+      <w:start w:val="1"/>
+      <w:numFmt w:val="lowerRoman"/>
+      <w:lvlText w:val="%3."/>
+      <w:lvlJc w:val="right"/>
+      <w:pPr>
+        <w:ind w:left="2520" w:hanging="180"/>
+      </w:pPr>
+    </w:lvl>
+    <w:lvl w:ilvl="3" w:tplc="0409000F" w:tentative="1">
+      <w:start w:val="1"/>
+      <w:numFmt w:val="decimal"/>
+      <w:lvlText w:val="%4."/>
+      <w:lvlJc w:val="left"/>
+      <w:pPr>
+        <w:ind w:left="3240" w:hanging="360"/>
+      </w:pPr>
+    </w:lvl>
+    <w:lvl w:ilvl="4" w:tplc="04090019" w:tentative="1">
+      <w:start w:val="1"/>
+      <w:numFmt w:val="lowerLetter"/>
+      <w:lvlText w:val="%5."/>
+      <w:lvlJc w:val="left"/>
+      <w:pPr>
+        <w:ind w:left="3960" w:hanging="360"/>
+      </w:pPr>
+    </w:lvl>
+    <w:lvl w:ilvl="5" w:tplc="0409001B" w:tentative="1">
+      <w:start w:val="1"/>
+      <w:numFmt w:val="lowerRoman"/>
+      <w:lvlText w:val="%6."/>
+      <w:lvlJc w:val="right"/>
+      <w:pPr>
+        <w:ind w:left="4680" w:hanging="180"/>
+      </w:pPr>
+    </w:lvl>
+    <w:lvl w:ilvl="6" w:tplc="0409000F" w:tentative="1">
+      <w:start w:val="1"/>
+      <w:numFmt w:val="decimal"/>
+      <w:lvlText w:val="%7."/>
+      <w:lvlJc w:val="left"/>
+      <w:pPr>
+        <w:ind w:left="5400" w:hanging="360"/>
+      </w:pPr>
+    </w:lvl>
+    <w:lvl w:ilvl="7" w:tplc="04090019" w:tentative="1">
+      <w:start w:val="1"/>
+      <w:numFmt w:val="lowerLetter"/>
+      <w:lvlText w:val="%8."/>
+      <w:lvlJc w:val="left"/>
+      <w:pPr>
+        <w:ind w:left="6120" w:hanging="360"/>
+      </w:pPr>
+    </w:lvl>
+    <w:lvl w:ilvl="8" w:tplc="0409001B" w:tentative="1">
+      <w:start w:val="1"/>
+      <w:numFmt w:val="lowerRoman"/>
+      <w:lvlText w:val="%9."/>
+      <w:lvlJc w:val="right"/>
+      <w:pPr>
+        <w:ind w:left="6840" w:hanging="180"/>
+      </w:pPr>
+    </w:lvl>
+  </w:abstractNum>
+  <w:abstractNum w:abstractNumId="1" w15:restartNumberingAfterBreak="0">
     <w:nsid w:val="76DE0197"/>
     <w:multiLevelType w:val="hybridMultilevel"/>
     <w:tmpl w:val="9EDE4662"/>
@@ -1865,6 +2053,9 @@
     </w:lvl>
   </w:abstractNum>
   <w:num w:numId="1">
+    <w:abstractNumId w:val="1"/>
+  </w:num>
+  <w:num w:numId="2">
     <w:abstractNumId w:val="0"/>
   </w:num>
 </w:numbering>
@@ -2615,7 +2806,7 @@
 </file>
 
 <file path=customXml/itemProps1.xml><?xml version="1.0" encoding="utf-8"?>
-<ds:datastoreItem xmlns:ds="http://schemas.openxmlformats.org/officeDocument/2006/customXml" ds:itemID="{DDEBC741-67C2-FA48-BF5C-A934190A2B52}">
+<ds:datastoreItem xmlns:ds="http://schemas.openxmlformats.org/officeDocument/2006/customXml" ds:itemID="{6A8AC19E-F3A8-F54F-9995-24DC1CB2AFE7}">
   <ds:schemaRefs>
     <ds:schemaRef ds:uri="http://schemas.openxmlformats.org/officeDocument/2006/bibliography"/>
   </ds:schemaRefs>

</xml_diff>